<commit_message>
manca acquisizione dati automatica da excel
</commit_message>
<xml_diff>
--- a/report_word/F222I.docx
+++ b/report_word/F222I.docx
@@ -31,7 +31,7 @@
           <w:sz w:val="48"/>
           <w:szCs w:val="48"/>
         </w:rPr>
-        <w:t>000</w:t>
+        <w:t>222</w:t>
       </w:r>
       <w:r>
         <w:rPr>
@@ -276,7 +276,7 @@
                 <w:color w:val="000000"/>
                 <w:lang w:val="it-IT"/>
               </w:rPr>
-              <w:t>5</w:t>
+              <w:t>F222I</w:t>
             </w:r>
           </w:p>
         </w:tc>
@@ -330,7 +330,7 @@
               <w:rPr>
                 <w:color w:val="000000"/>
               </w:rPr>
-              <w:t>5</w:t>
+              <w:t>29.03.2022</w:t>
             </w:r>
           </w:p>
         </w:tc>
@@ -357,22 +357,7 @@
                 <w:sz w:val="22"/>
                 <w:szCs w:val="22"/>
               </w:rPr>
-              <w:t>L</w:t>
-            </w:r>
-            <w:r>
-              <w:rPr>
-                <w:color w:val="000000"/>
-                <w:sz w:val="22"/>
-                <w:szCs w:val="22"/>
-              </w:rPr>
-              <w:t xml:space="preserve">. </w:t>
-            </w:r>
-            <w:r>
-              <w:rPr>
-                <w:sz w:val="22"/>
-                <w:szCs w:val="22"/>
-              </w:rPr>
-              <w:t>Ghislotti</w:t>
+              <w:t>L. Ghislotti</w:t>
             </w:r>
           </w:p>
         </w:tc>
@@ -400,7 +385,7 @@
                 <w:color w:val="000000"/>
                 <w:lang w:val="it-IT"/>
               </w:rPr>
-              <w:t>5</w:t>
+              <w:t>222</w:t>
             </w:r>
           </w:p>
         </w:tc>
@@ -968,7 +953,7 @@
                 <w:sz w:val="22"/>
                 <w:szCs w:val="22"/>
               </w:rPr>
-              <w:t>5</w:t>
+              <w:t/>
             </w:r>
           </w:p>
         </w:tc>
@@ -1142,7 +1127,7 @@
                 <w:szCs w:val="22"/>
                 <w:lang w:val="it-IT"/>
               </w:rPr>
-              <w:t>5</w:t>
+              <w:t/>
             </w:r>
           </w:p>
         </w:tc>
@@ -1324,7 +1309,7 @@
                 <w:sz w:val="22"/>
                 <w:szCs w:val="22"/>
               </w:rPr>
-              <w:t>5</w:t>
+              <w:t/>
             </w:r>
           </w:p>
         </w:tc>
@@ -1497,7 +1482,7 @@
                 <w:sz w:val="22"/>
                 <w:szCs w:val="22"/>
               </w:rPr>
-              <w:t>5</w:t>
+              <w:t/>
             </w:r>
           </w:p>
         </w:tc>
@@ -5051,6 +5036,12 @@
           <w:color w:val="000000"/>
         </w:rPr>
       </w:pPr>
+      <w:r>
+        <w:rPr>
+          <w:color w:val="000000"/>
+        </w:rPr>
+        <w:t/>
+      </w:r>
     </w:p>
     <w:p>
       <w:pPr>

</xml_diff>